<commit_message>
Algoritmo de control implementado
</commit_message>
<xml_diff>
--- a/S15/Control Digital.docx
+++ b/S15/Control Digital.docx
@@ -2949,6 +2949,15 @@
     <w:p>
       <w:pPr>
         <w:rPr>
+          <w:rFonts w:eastAsiaTheme="minorEastAsia"/>
+          <w:b/>
+          <w:lang w:val="es-CO"/>
+        </w:rPr>
+      </w:pPr>
+    </w:p>
+    <w:p>
+      <w:pPr>
+        <w:rPr>
           <w:b/>
           <w:bCs/>
           <w:lang w:val="es-CO"/>
@@ -2969,7 +2978,6 @@
           <w:bCs/>
           <w:lang w:val="es-CO"/>
         </w:rPr>
-        <w:lastRenderedPageBreak/>
         <w:t>Algoritmo de controlador discreto:</w:t>
       </w:r>
     </w:p>
@@ -3116,6 +3124,1716 @@
           <w:lang w:val="es-CO"/>
         </w:rPr>
         <w:t>(AO)</w:t>
+      </w:r>
+    </w:p>
+    <w:p>
+      <w:pPr>
+        <w:rPr>
+          <w:b/>
+          <w:bCs/>
+          <w:lang w:val="es-CO"/>
+        </w:rPr>
+      </w:pPr>
+      <w:r>
+        <w:rPr>
+          <w:b/>
+          <w:bCs/>
+          <w:lang w:val="es-CO"/>
+        </w:rPr>
+        <w:t>Encontramos la ecuación en diferencia del controlador discreto:</w:t>
+      </w:r>
+    </w:p>
+    <w:p>
+      <w:pPr>
+        <w:rPr>
+          <w:rFonts w:eastAsiaTheme="minorEastAsia"/>
+          <w:lang w:val="es-CO"/>
+        </w:rPr>
+      </w:pPr>
+      <m:oMathPara>
+        <m:oMath>
+          <m:sSub>
+            <m:sSubPr>
+              <m:ctrlPr>
+                <w:rPr>
+                  <w:rFonts w:ascii="Cambria Math" w:hAnsi="Cambria Math"/>
+                  <w:i/>
+                  <w:lang w:val="es-CO"/>
+                </w:rPr>
+              </m:ctrlPr>
+            </m:sSubPr>
+            <m:e>
+              <m:r>
+                <w:rPr>
+                  <w:rFonts w:ascii="Cambria Math" w:hAnsi="Cambria Math"/>
+                  <w:lang w:val="es-CO"/>
+                </w:rPr>
+                <m:t>G</m:t>
+              </m:r>
+            </m:e>
+            <m:sub>
+              <m:r>
+                <w:rPr>
+                  <w:rFonts w:ascii="Cambria Math" w:hAnsi="Cambria Math"/>
+                  <w:lang w:val="es-CO"/>
+                </w:rPr>
+                <m:t>cd</m:t>
+              </m:r>
+            </m:sub>
+          </m:sSub>
+          <m:d>
+            <m:dPr>
+              <m:ctrlPr>
+                <w:rPr>
+                  <w:rFonts w:ascii="Cambria Math" w:hAnsi="Cambria Math"/>
+                  <w:i/>
+                  <w:lang w:val="es-CO"/>
+                </w:rPr>
+              </m:ctrlPr>
+            </m:dPr>
+            <m:e>
+              <m:r>
+                <w:rPr>
+                  <w:rFonts w:ascii="Cambria Math" w:hAnsi="Cambria Math"/>
+                  <w:lang w:val="es-CO"/>
+                </w:rPr>
+                <m:t>z</m:t>
+              </m:r>
+            </m:e>
+          </m:d>
+          <m:r>
+            <w:rPr>
+              <w:rFonts w:ascii="Cambria Math" w:hAnsi="Cambria Math"/>
+              <w:lang w:val="es-CO"/>
+            </w:rPr>
+            <m:t>=</m:t>
+          </m:r>
+          <m:f>
+            <m:fPr>
+              <m:ctrlPr>
+                <w:rPr>
+                  <w:rFonts w:ascii="Cambria Math" w:hAnsi="Cambria Math"/>
+                  <w:i/>
+                  <w:lang w:val="es-CO"/>
+                </w:rPr>
+              </m:ctrlPr>
+            </m:fPr>
+            <m:num>
+              <m:r>
+                <w:rPr>
+                  <w:rFonts w:ascii="Cambria Math" w:hAnsi="Cambria Math"/>
+                  <w:lang w:val="es-CO"/>
+                </w:rPr>
+                <m:t>368.9z-325.7</m:t>
+              </m:r>
+            </m:num>
+            <m:den>
+              <m:r>
+                <w:rPr>
+                  <w:rFonts w:ascii="Cambria Math" w:hAnsi="Cambria Math"/>
+                  <w:lang w:val="es-CO"/>
+                </w:rPr>
+                <m:t>z-1</m:t>
+              </m:r>
+            </m:den>
+          </m:f>
+          <m:r>
+            <w:rPr>
+              <w:rFonts w:ascii="Cambria Math" w:hAnsi="Cambria Math"/>
+              <w:lang w:val="es-CO"/>
+            </w:rPr>
+            <m:t>*</m:t>
+          </m:r>
+          <m:d>
+            <m:dPr>
+              <m:ctrlPr>
+                <w:rPr>
+                  <w:rFonts w:ascii="Cambria Math" w:hAnsi="Cambria Math"/>
+                  <w:i/>
+                  <w:lang w:val="es-CO"/>
+                </w:rPr>
+              </m:ctrlPr>
+            </m:dPr>
+            <m:e>
+              <m:f>
+                <m:fPr>
+                  <m:ctrlPr>
+                    <w:rPr>
+                      <w:rFonts w:ascii="Cambria Math" w:hAnsi="Cambria Math"/>
+                      <w:i/>
+                      <w:lang w:val="es-CO"/>
+                    </w:rPr>
+                  </m:ctrlPr>
+                </m:fPr>
+                <m:num>
+                  <m:sSup>
+                    <m:sSupPr>
+                      <m:ctrlPr>
+                        <w:rPr>
+                          <w:rFonts w:ascii="Cambria Math" w:hAnsi="Cambria Math"/>
+                          <w:i/>
+                          <w:lang w:val="es-CO"/>
+                        </w:rPr>
+                      </m:ctrlPr>
+                    </m:sSupPr>
+                    <m:e>
+                      <m:r>
+                        <w:rPr>
+                          <w:rFonts w:ascii="Cambria Math" w:hAnsi="Cambria Math"/>
+                          <w:lang w:val="es-CO"/>
+                        </w:rPr>
+                        <m:t>z</m:t>
+                      </m:r>
+                    </m:e>
+                    <m:sup>
+                      <m:r>
+                        <w:rPr>
+                          <w:rFonts w:ascii="Cambria Math" w:hAnsi="Cambria Math"/>
+                          <w:lang w:val="es-CO"/>
+                        </w:rPr>
+                        <m:t>-1</m:t>
+                      </m:r>
+                    </m:sup>
+                  </m:sSup>
+                </m:num>
+                <m:den>
+                  <m:sSup>
+                    <m:sSupPr>
+                      <m:ctrlPr>
+                        <w:rPr>
+                          <w:rFonts w:ascii="Cambria Math" w:hAnsi="Cambria Math"/>
+                          <w:i/>
+                          <w:lang w:val="es-CO"/>
+                        </w:rPr>
+                      </m:ctrlPr>
+                    </m:sSupPr>
+                    <m:e>
+                      <m:r>
+                        <w:rPr>
+                          <w:rFonts w:ascii="Cambria Math" w:hAnsi="Cambria Math"/>
+                          <w:lang w:val="es-CO"/>
+                        </w:rPr>
+                        <m:t>z</m:t>
+                      </m:r>
+                    </m:e>
+                    <m:sup>
+                      <m:r>
+                        <w:rPr>
+                          <w:rFonts w:ascii="Cambria Math" w:hAnsi="Cambria Math"/>
+                          <w:lang w:val="es-CO"/>
+                        </w:rPr>
+                        <m:t>-1</m:t>
+                      </m:r>
+                    </m:sup>
+                  </m:sSup>
+                </m:den>
+              </m:f>
+            </m:e>
+          </m:d>
+          <m:r>
+            <w:rPr>
+              <w:rFonts w:ascii="Cambria Math" w:hAnsi="Cambria Math"/>
+              <w:lang w:val="es-CO"/>
+            </w:rPr>
+            <m:t>=</m:t>
+          </m:r>
+          <m:f>
+            <m:fPr>
+              <m:ctrlPr>
+                <w:rPr>
+                  <w:rFonts w:ascii="Cambria Math" w:hAnsi="Cambria Math"/>
+                  <w:i/>
+                  <w:lang w:val="es-CO"/>
+                </w:rPr>
+              </m:ctrlPr>
+            </m:fPr>
+            <m:num>
+              <m:r>
+                <w:rPr>
+                  <w:rFonts w:ascii="Cambria Math" w:hAnsi="Cambria Math"/>
+                  <w:lang w:val="es-CO"/>
+                </w:rPr>
+                <m:t>368.9-325.7</m:t>
+              </m:r>
+              <m:sSup>
+                <m:sSupPr>
+                  <m:ctrlPr>
+                    <w:rPr>
+                      <w:rFonts w:ascii="Cambria Math" w:hAnsi="Cambria Math"/>
+                      <w:i/>
+                      <w:lang w:val="es-CO"/>
+                    </w:rPr>
+                  </m:ctrlPr>
+                </m:sSupPr>
+                <m:e>
+                  <m:r>
+                    <w:rPr>
+                      <w:rFonts w:ascii="Cambria Math" w:hAnsi="Cambria Math"/>
+                      <w:lang w:val="es-CO"/>
+                    </w:rPr>
+                    <m:t>z</m:t>
+                  </m:r>
+                </m:e>
+                <m:sup>
+                  <m:r>
+                    <w:rPr>
+                      <w:rFonts w:ascii="Cambria Math" w:hAnsi="Cambria Math"/>
+                      <w:lang w:val="es-CO"/>
+                    </w:rPr>
+                    <m:t>-1</m:t>
+                  </m:r>
+                </m:sup>
+              </m:sSup>
+            </m:num>
+            <m:den>
+              <m:r>
+                <w:rPr>
+                  <w:rFonts w:ascii="Cambria Math" w:hAnsi="Cambria Math"/>
+                  <w:lang w:val="es-CO"/>
+                </w:rPr>
+                <m:t>1-</m:t>
+              </m:r>
+              <m:sSup>
+                <m:sSupPr>
+                  <m:ctrlPr>
+                    <w:rPr>
+                      <w:rFonts w:ascii="Cambria Math" w:hAnsi="Cambria Math"/>
+                      <w:i/>
+                      <w:lang w:val="es-CO"/>
+                    </w:rPr>
+                  </m:ctrlPr>
+                </m:sSupPr>
+                <m:e>
+                  <m:r>
+                    <w:rPr>
+                      <w:rFonts w:ascii="Cambria Math" w:hAnsi="Cambria Math"/>
+                      <w:lang w:val="es-CO"/>
+                    </w:rPr>
+                    <m:t>z</m:t>
+                  </m:r>
+                </m:e>
+                <m:sup>
+                  <m:r>
+                    <w:rPr>
+                      <w:rFonts w:ascii="Cambria Math" w:hAnsi="Cambria Math"/>
+                      <w:lang w:val="es-CO"/>
+                    </w:rPr>
+                    <m:t>-1</m:t>
+                  </m:r>
+                </m:sup>
+              </m:sSup>
+            </m:den>
+          </m:f>
+          <m:r>
+            <w:rPr>
+              <w:rFonts w:ascii="Cambria Math" w:hAnsi="Cambria Math"/>
+              <w:lang w:val="es-CO"/>
+            </w:rPr>
+            <m:t>=</m:t>
+          </m:r>
+          <m:f>
+            <m:fPr>
+              <m:ctrlPr>
+                <w:rPr>
+                  <w:rFonts w:ascii="Cambria Math" w:hAnsi="Cambria Math"/>
+                  <w:i/>
+                  <w:lang w:val="es-CO"/>
+                </w:rPr>
+              </m:ctrlPr>
+            </m:fPr>
+            <m:num>
+              <m:r>
+                <w:rPr>
+                  <w:rFonts w:ascii="Cambria Math" w:hAnsi="Cambria Math"/>
+                  <w:lang w:val="es-CO"/>
+                </w:rPr>
+                <m:t>U</m:t>
+              </m:r>
+              <m:d>
+                <m:dPr>
+                  <m:ctrlPr>
+                    <w:rPr>
+                      <w:rFonts w:ascii="Cambria Math" w:hAnsi="Cambria Math"/>
+                      <w:i/>
+                      <w:lang w:val="es-CO"/>
+                    </w:rPr>
+                  </m:ctrlPr>
+                </m:dPr>
+                <m:e>
+                  <m:r>
+                    <w:rPr>
+                      <w:rFonts w:ascii="Cambria Math" w:hAnsi="Cambria Math"/>
+                      <w:lang w:val="es-CO"/>
+                    </w:rPr>
+                    <m:t>z</m:t>
+                  </m:r>
+                </m:e>
+              </m:d>
+            </m:num>
+            <m:den>
+              <m:r>
+                <w:rPr>
+                  <w:rFonts w:ascii="Cambria Math" w:hAnsi="Cambria Math"/>
+                  <w:lang w:val="es-CO"/>
+                </w:rPr>
+                <m:t>E</m:t>
+              </m:r>
+              <m:d>
+                <m:dPr>
+                  <m:ctrlPr>
+                    <w:rPr>
+                      <w:rFonts w:ascii="Cambria Math" w:hAnsi="Cambria Math"/>
+                      <w:i/>
+                      <w:lang w:val="es-CO"/>
+                    </w:rPr>
+                  </m:ctrlPr>
+                </m:dPr>
+                <m:e>
+                  <m:r>
+                    <w:rPr>
+                      <w:rFonts w:ascii="Cambria Math" w:hAnsi="Cambria Math"/>
+                      <w:lang w:val="es-CO"/>
+                    </w:rPr>
+                    <m:t>z</m:t>
+                  </m:r>
+                </m:e>
+              </m:d>
+            </m:den>
+          </m:f>
+        </m:oMath>
+      </m:oMathPara>
+    </w:p>
+    <w:p>
+      <w:pPr>
+        <w:rPr>
+          <w:lang w:val="es-CO"/>
+        </w:rPr>
+      </w:pPr>
+      <m:oMathPara>
+        <m:oMath>
+          <m:r>
+            <w:rPr>
+              <w:rFonts w:ascii="Cambria Math" w:hAnsi="Cambria Math"/>
+              <w:lang w:val="es-CO"/>
+            </w:rPr>
+            <m:t>E</m:t>
+          </m:r>
+          <m:d>
+            <m:dPr>
+              <m:ctrlPr>
+                <w:rPr>
+                  <w:rFonts w:ascii="Cambria Math" w:hAnsi="Cambria Math"/>
+                  <w:i/>
+                  <w:lang w:val="es-CO"/>
+                </w:rPr>
+              </m:ctrlPr>
+            </m:dPr>
+            <m:e>
+              <m:r>
+                <w:rPr>
+                  <w:rFonts w:ascii="Cambria Math" w:hAnsi="Cambria Math"/>
+                  <w:lang w:val="es-CO"/>
+                </w:rPr>
+                <m:t>z</m:t>
+              </m:r>
+            </m:e>
+          </m:d>
+          <m:r>
+            <w:rPr>
+              <w:rFonts w:ascii="Cambria Math" w:hAnsi="Cambria Math"/>
+              <w:lang w:val="es-CO"/>
+            </w:rPr>
+            <m:t>(368.9-325.7</m:t>
+          </m:r>
+          <m:sSup>
+            <m:sSupPr>
+              <m:ctrlPr>
+                <w:rPr>
+                  <w:rFonts w:ascii="Cambria Math" w:hAnsi="Cambria Math"/>
+                  <w:i/>
+                  <w:lang w:val="es-CO"/>
+                </w:rPr>
+              </m:ctrlPr>
+            </m:sSupPr>
+            <m:e>
+              <m:r>
+                <w:rPr>
+                  <w:rFonts w:ascii="Cambria Math" w:hAnsi="Cambria Math"/>
+                  <w:lang w:val="es-CO"/>
+                </w:rPr>
+                <m:t>z</m:t>
+              </m:r>
+            </m:e>
+            <m:sup>
+              <m:r>
+                <w:rPr>
+                  <w:rFonts w:ascii="Cambria Math" w:hAnsi="Cambria Math"/>
+                  <w:lang w:val="es-CO"/>
+                </w:rPr>
+                <m:t>-1</m:t>
+              </m:r>
+            </m:sup>
+          </m:sSup>
+          <m:r>
+            <w:rPr>
+              <w:rFonts w:ascii="Cambria Math" w:hAnsi="Cambria Math"/>
+              <w:lang w:val="es-CO"/>
+            </w:rPr>
+            <m:t>)=U(z)(1-</m:t>
+          </m:r>
+          <m:sSup>
+            <m:sSupPr>
+              <m:ctrlPr>
+                <w:rPr>
+                  <w:rFonts w:ascii="Cambria Math" w:hAnsi="Cambria Math"/>
+                  <w:i/>
+                  <w:lang w:val="es-CO"/>
+                </w:rPr>
+              </m:ctrlPr>
+            </m:sSupPr>
+            <m:e>
+              <m:r>
+                <w:rPr>
+                  <w:rFonts w:ascii="Cambria Math" w:hAnsi="Cambria Math"/>
+                  <w:lang w:val="es-CO"/>
+                </w:rPr>
+                <m:t>z</m:t>
+              </m:r>
+            </m:e>
+            <m:sup>
+              <m:r>
+                <w:rPr>
+                  <w:rFonts w:ascii="Cambria Math" w:hAnsi="Cambria Math"/>
+                  <w:lang w:val="es-CO"/>
+                </w:rPr>
+                <m:t>-1</m:t>
+              </m:r>
+            </m:sup>
+          </m:sSup>
+          <m:r>
+            <w:rPr>
+              <w:rFonts w:ascii="Cambria Math" w:hAnsi="Cambria Math"/>
+              <w:lang w:val="es-CO"/>
+            </w:rPr>
+            <m:t>)</m:t>
+          </m:r>
+        </m:oMath>
+      </m:oMathPara>
+    </w:p>
+    <w:p>
+      <w:pPr>
+        <w:rPr>
+          <w:lang w:val="es-CO"/>
+        </w:rPr>
+      </w:pPr>
+      <m:oMathPara>
+        <m:oMath>
+          <m:r>
+            <w:rPr>
+              <w:rFonts w:ascii="Cambria Math" w:hAnsi="Cambria Math"/>
+              <w:lang w:val="es-CO"/>
+            </w:rPr>
+            <m:t>368.9e(n)-325.7e(n-1)=u(n)-u(n-1)</m:t>
+          </m:r>
+        </m:oMath>
+      </m:oMathPara>
+    </w:p>
+    <w:p>
+      <w:pPr>
+        <w:rPr>
+          <w:rFonts w:eastAsiaTheme="minorEastAsia"/>
+          <w:b/>
+          <w:bCs/>
+          <w:lang w:val="es-CO"/>
+        </w:rPr>
+      </w:pPr>
+      <m:oMathPara>
+        <m:oMath>
+          <m:r>
+            <m:rPr>
+              <m:sty m:val="bi"/>
+            </m:rPr>
+            <w:rPr>
+              <w:rFonts w:ascii="Cambria Math" w:hAnsi="Cambria Math"/>
+              <w:lang w:val="es-CO"/>
+            </w:rPr>
+            <m:t>u</m:t>
+          </m:r>
+          <m:d>
+            <m:dPr>
+              <m:ctrlPr>
+                <w:rPr>
+                  <w:rFonts w:ascii="Cambria Math" w:hAnsi="Cambria Math"/>
+                  <w:b/>
+                  <w:bCs/>
+                  <w:i/>
+                  <w:lang w:val="es-CO"/>
+                </w:rPr>
+              </m:ctrlPr>
+            </m:dPr>
+            <m:e>
+              <m:r>
+                <m:rPr>
+                  <m:sty m:val="bi"/>
+                </m:rPr>
+                <w:rPr>
+                  <w:rFonts w:ascii="Cambria Math" w:hAnsi="Cambria Math"/>
+                  <w:lang w:val="es-CO"/>
+                </w:rPr>
+                <m:t>n</m:t>
+              </m:r>
+            </m:e>
+          </m:d>
+          <m:r>
+            <m:rPr>
+              <m:sty m:val="bi"/>
+            </m:rPr>
+            <w:rPr>
+              <w:rFonts w:ascii="Cambria Math" w:hAnsi="Cambria Math"/>
+              <w:lang w:val="es-CO"/>
+            </w:rPr>
+            <m:t>=</m:t>
+          </m:r>
+          <m:r>
+            <m:rPr>
+              <m:sty m:val="bi"/>
+            </m:rPr>
+            <w:rPr>
+              <w:rFonts w:ascii="Cambria Math" w:hAnsi="Cambria Math"/>
+              <w:lang w:val="es-CO"/>
+            </w:rPr>
+            <m:t>368.9</m:t>
+          </m:r>
+          <m:r>
+            <m:rPr>
+              <m:sty m:val="bi"/>
+            </m:rPr>
+            <w:rPr>
+              <w:rFonts w:ascii="Cambria Math" w:hAnsi="Cambria Math"/>
+              <w:lang w:val="es-CO"/>
+            </w:rPr>
+            <m:t>e</m:t>
+          </m:r>
+          <m:d>
+            <m:dPr>
+              <m:ctrlPr>
+                <w:rPr>
+                  <w:rFonts w:ascii="Cambria Math" w:hAnsi="Cambria Math"/>
+                  <w:b/>
+                  <w:bCs/>
+                  <w:i/>
+                  <w:lang w:val="es-CO"/>
+                </w:rPr>
+              </m:ctrlPr>
+            </m:dPr>
+            <m:e>
+              <m:r>
+                <m:rPr>
+                  <m:sty m:val="bi"/>
+                </m:rPr>
+                <w:rPr>
+                  <w:rFonts w:ascii="Cambria Math" w:hAnsi="Cambria Math"/>
+                  <w:lang w:val="es-CO"/>
+                </w:rPr>
+                <m:t>n</m:t>
+              </m:r>
+            </m:e>
+          </m:d>
+          <m:r>
+            <m:rPr>
+              <m:sty m:val="bi"/>
+            </m:rPr>
+            <w:rPr>
+              <w:rFonts w:ascii="Cambria Math" w:hAnsi="Cambria Math"/>
+              <w:lang w:val="es-CO"/>
+            </w:rPr>
+            <m:t>-325.7e</m:t>
+          </m:r>
+          <m:d>
+            <m:dPr>
+              <m:ctrlPr>
+                <w:rPr>
+                  <w:rFonts w:ascii="Cambria Math" w:hAnsi="Cambria Math"/>
+                  <w:b/>
+                  <w:bCs/>
+                  <w:i/>
+                  <w:lang w:val="es-CO"/>
+                </w:rPr>
+              </m:ctrlPr>
+            </m:dPr>
+            <m:e>
+              <m:r>
+                <m:rPr>
+                  <m:sty m:val="bi"/>
+                </m:rPr>
+                <w:rPr>
+                  <w:rFonts w:ascii="Cambria Math" w:hAnsi="Cambria Math"/>
+                  <w:lang w:val="es-CO"/>
+                </w:rPr>
+                <m:t>n-1</m:t>
+              </m:r>
+            </m:e>
+          </m:d>
+          <m:r>
+            <m:rPr>
+              <m:sty m:val="bi"/>
+            </m:rPr>
+            <w:rPr>
+              <w:rFonts w:ascii="Cambria Math" w:hAnsi="Cambria Math"/>
+              <w:lang w:val="es-CO"/>
+            </w:rPr>
+            <m:t>+u(n-1)</m:t>
+          </m:r>
+        </m:oMath>
+      </m:oMathPara>
+    </w:p>
+    <w:p>
+      <w:pPr>
+        <w:rPr>
+          <w:rFonts w:eastAsiaTheme="minorEastAsia"/>
+          <w:b/>
+          <w:bCs/>
+          <w:lang w:val="es-CO"/>
+        </w:rPr>
+      </w:pPr>
+      <w:r>
+        <w:rPr>
+          <w:rFonts w:eastAsiaTheme="minorEastAsia"/>
+          <w:b/>
+          <w:bCs/>
+          <w:lang w:val="es-CO"/>
+        </w:rPr>
+        <w:t>Proceso discretizado:</w:t>
+      </w:r>
+    </w:p>
+    <w:p>
+      <w:pPr>
+        <w:rPr>
+          <w:rFonts w:eastAsiaTheme="minorEastAsia"/>
+          <w:lang w:val="es-CO"/>
+        </w:rPr>
+      </w:pPr>
+      <m:oMathPara>
+        <m:oMath>
+          <m:sSub>
+            <m:sSubPr>
+              <m:ctrlPr>
+                <w:rPr>
+                  <w:rFonts w:ascii="Cambria Math" w:hAnsi="Cambria Math"/>
+                  <w:i/>
+                  <w:lang w:val="es-CO"/>
+                </w:rPr>
+              </m:ctrlPr>
+            </m:sSubPr>
+            <m:e>
+              <m:r>
+                <w:rPr>
+                  <w:rFonts w:ascii="Cambria Math" w:hAnsi="Cambria Math"/>
+                  <w:lang w:val="es-CO"/>
+                </w:rPr>
+                <m:t>G</m:t>
+              </m:r>
+            </m:e>
+            <m:sub>
+              <m:r>
+                <w:rPr>
+                  <w:rFonts w:ascii="Cambria Math" w:hAnsi="Cambria Math"/>
+                  <w:lang w:val="es-CO"/>
+                </w:rPr>
+                <m:t>p</m:t>
+              </m:r>
+              <m:r>
+                <w:rPr>
+                  <w:rFonts w:ascii="Cambria Math" w:hAnsi="Cambria Math"/>
+                  <w:lang w:val="es-CO"/>
+                </w:rPr>
+                <m:t>d</m:t>
+              </m:r>
+            </m:sub>
+          </m:sSub>
+          <m:d>
+            <m:dPr>
+              <m:ctrlPr>
+                <w:rPr>
+                  <w:rFonts w:ascii="Cambria Math" w:hAnsi="Cambria Math"/>
+                  <w:i/>
+                  <w:lang w:val="es-CO"/>
+                </w:rPr>
+              </m:ctrlPr>
+            </m:dPr>
+            <m:e>
+              <m:r>
+                <w:rPr>
+                  <w:rFonts w:ascii="Cambria Math" w:hAnsi="Cambria Math"/>
+                  <w:lang w:val="es-CO"/>
+                </w:rPr>
+                <m:t>z</m:t>
+              </m:r>
+            </m:e>
+          </m:d>
+          <m:r>
+            <w:rPr>
+              <w:rFonts w:ascii="Cambria Math" w:hAnsi="Cambria Math"/>
+              <w:lang w:val="es-CO"/>
+            </w:rPr>
+            <m:t>=</m:t>
+          </m:r>
+          <m:f>
+            <m:fPr>
+              <m:ctrlPr>
+                <w:rPr>
+                  <w:rFonts w:ascii="Cambria Math" w:hAnsi="Cambria Math"/>
+                  <w:i/>
+                  <w:lang w:val="es-CO"/>
+                </w:rPr>
+              </m:ctrlPr>
+            </m:fPr>
+            <m:num>
+              <m:r>
+                <w:rPr>
+                  <w:rFonts w:ascii="Cambria Math" w:hAnsi="Cambria Math"/>
+                  <w:lang w:val="es-CO"/>
+                </w:rPr>
+                <m:t>0.0001488 z + 0.0001083</m:t>
+              </m:r>
+            </m:num>
+            <m:den>
+              <m:sSup>
+                <m:sSupPr>
+                  <m:ctrlPr>
+                    <w:rPr>
+                      <w:rFonts w:ascii="Cambria Math" w:hAnsi="Cambria Math"/>
+                      <w:i/>
+                      <w:lang w:val="es-CO"/>
+                    </w:rPr>
+                  </m:ctrlPr>
+                </m:sSupPr>
+                <m:e>
+                  <m:r>
+                    <w:rPr>
+                      <w:rFonts w:ascii="Cambria Math" w:hAnsi="Cambria Math"/>
+                      <w:lang w:val="es-CO"/>
+                    </w:rPr>
+                    <m:t>z</m:t>
+                  </m:r>
+                </m:e>
+                <m:sup>
+                  <m:r>
+                    <w:rPr>
+                      <w:rFonts w:ascii="Cambria Math" w:hAnsi="Cambria Math"/>
+                      <w:lang w:val="es-CO"/>
+                    </w:rPr>
+                    <m:t>2</m:t>
+                  </m:r>
+                </m:sup>
+              </m:sSup>
+              <m:r>
+                <w:rPr>
+                  <w:rFonts w:ascii="Cambria Math" w:hAnsi="Cambria Math"/>
+                  <w:lang w:val="es-CO"/>
+                </w:rPr>
+                <m:t xml:space="preserve"> - 1.382 z + 0.3829</m:t>
+              </m:r>
+            </m:den>
+          </m:f>
+          <m:r>
+            <w:rPr>
+              <w:rFonts w:ascii="Cambria Math" w:hAnsi="Cambria Math"/>
+              <w:lang w:val="es-CO"/>
+            </w:rPr>
+            <m:t>*</m:t>
+          </m:r>
+          <m:d>
+            <m:dPr>
+              <m:ctrlPr>
+                <w:rPr>
+                  <w:rFonts w:ascii="Cambria Math" w:hAnsi="Cambria Math"/>
+                  <w:i/>
+                  <w:lang w:val="es-CO"/>
+                </w:rPr>
+              </m:ctrlPr>
+            </m:dPr>
+            <m:e>
+              <m:f>
+                <m:fPr>
+                  <m:ctrlPr>
+                    <w:rPr>
+                      <w:rFonts w:ascii="Cambria Math" w:hAnsi="Cambria Math"/>
+                      <w:i/>
+                      <w:lang w:val="es-CO"/>
+                    </w:rPr>
+                  </m:ctrlPr>
+                </m:fPr>
+                <m:num>
+                  <m:sSup>
+                    <m:sSupPr>
+                      <m:ctrlPr>
+                        <w:rPr>
+                          <w:rFonts w:ascii="Cambria Math" w:hAnsi="Cambria Math"/>
+                          <w:i/>
+                          <w:lang w:val="es-CO"/>
+                        </w:rPr>
+                      </m:ctrlPr>
+                    </m:sSupPr>
+                    <m:e>
+                      <m:r>
+                        <w:rPr>
+                          <w:rFonts w:ascii="Cambria Math" w:hAnsi="Cambria Math"/>
+                          <w:lang w:val="es-CO"/>
+                        </w:rPr>
+                        <m:t>z</m:t>
+                      </m:r>
+                    </m:e>
+                    <m:sup>
+                      <m:r>
+                        <w:rPr>
+                          <w:rFonts w:ascii="Cambria Math" w:hAnsi="Cambria Math"/>
+                          <w:lang w:val="es-CO"/>
+                        </w:rPr>
+                        <m:t>-</m:t>
+                      </m:r>
+                      <m:r>
+                        <w:rPr>
+                          <w:rFonts w:ascii="Cambria Math" w:hAnsi="Cambria Math"/>
+                          <w:lang w:val="es-CO"/>
+                        </w:rPr>
+                        <m:t>2</m:t>
+                      </m:r>
+                    </m:sup>
+                  </m:sSup>
+                </m:num>
+                <m:den>
+                  <m:sSup>
+                    <m:sSupPr>
+                      <m:ctrlPr>
+                        <w:rPr>
+                          <w:rFonts w:ascii="Cambria Math" w:hAnsi="Cambria Math"/>
+                          <w:i/>
+                          <w:lang w:val="es-CO"/>
+                        </w:rPr>
+                      </m:ctrlPr>
+                    </m:sSupPr>
+                    <m:e>
+                      <m:r>
+                        <w:rPr>
+                          <w:rFonts w:ascii="Cambria Math" w:hAnsi="Cambria Math"/>
+                          <w:lang w:val="es-CO"/>
+                        </w:rPr>
+                        <m:t>z</m:t>
+                      </m:r>
+                    </m:e>
+                    <m:sup>
+                      <m:r>
+                        <w:rPr>
+                          <w:rFonts w:ascii="Cambria Math" w:hAnsi="Cambria Math"/>
+                          <w:lang w:val="es-CO"/>
+                        </w:rPr>
+                        <m:t>-</m:t>
+                      </m:r>
+                      <m:r>
+                        <w:rPr>
+                          <w:rFonts w:ascii="Cambria Math" w:hAnsi="Cambria Math"/>
+                          <w:lang w:val="es-CO"/>
+                        </w:rPr>
+                        <m:t>2</m:t>
+                      </m:r>
+                    </m:sup>
+                  </m:sSup>
+                </m:den>
+              </m:f>
+            </m:e>
+          </m:d>
+          <m:r>
+            <w:rPr>
+              <w:rFonts w:ascii="Cambria Math" w:hAnsi="Cambria Math"/>
+              <w:lang w:val="es-CO"/>
+            </w:rPr>
+            <m:t>=</m:t>
+          </m:r>
+        </m:oMath>
+      </m:oMathPara>
+    </w:p>
+    <w:p>
+      <w:pPr>
+        <w:rPr>
+          <w:rFonts w:eastAsiaTheme="minorEastAsia"/>
+          <w:lang w:val="es-CO"/>
+        </w:rPr>
+      </w:pPr>
+    </w:p>
+    <w:p>
+      <w:pPr>
+        <w:rPr>
+          <w:rFonts w:eastAsiaTheme="minorEastAsia"/>
+          <w:b/>
+          <w:bCs/>
+          <w:lang w:val="es-CO"/>
+        </w:rPr>
+      </w:pPr>
+      <m:oMathPara>
+        <m:oMath>
+          <m:f>
+            <m:fPr>
+              <m:ctrlPr>
+                <w:rPr>
+                  <w:rFonts w:ascii="Cambria Math" w:hAnsi="Cambria Math"/>
+                  <w:i/>
+                  <w:lang w:val="es-CO"/>
+                </w:rPr>
+              </m:ctrlPr>
+            </m:fPr>
+            <m:num>
+              <m:r>
+                <w:rPr>
+                  <w:rFonts w:ascii="Cambria Math" w:hAnsi="Cambria Math"/>
+                  <w:lang w:val="es-CO"/>
+                </w:rPr>
+                <m:t xml:space="preserve">0.0001488 </m:t>
+              </m:r>
+              <m:sSup>
+                <m:sSupPr>
+                  <m:ctrlPr>
+                    <w:rPr>
+                      <w:rFonts w:ascii="Cambria Math" w:hAnsi="Cambria Math"/>
+                      <w:i/>
+                      <w:lang w:val="es-CO"/>
+                    </w:rPr>
+                  </m:ctrlPr>
+                </m:sSupPr>
+                <m:e>
+                  <m:r>
+                    <w:rPr>
+                      <w:rFonts w:ascii="Cambria Math" w:hAnsi="Cambria Math"/>
+                      <w:lang w:val="es-CO"/>
+                    </w:rPr>
+                    <m:t>z</m:t>
+                  </m:r>
+                </m:e>
+                <m:sup>
+                  <m:r>
+                    <w:rPr>
+                      <w:rFonts w:ascii="Cambria Math" w:hAnsi="Cambria Math"/>
+                      <w:lang w:val="es-CO"/>
+                    </w:rPr>
+                    <m:t>-1</m:t>
+                  </m:r>
+                </m:sup>
+              </m:sSup>
+              <m:r>
+                <w:rPr>
+                  <w:rFonts w:ascii="Cambria Math" w:hAnsi="Cambria Math"/>
+                  <w:lang w:val="es-CO"/>
+                </w:rPr>
+                <m:t xml:space="preserve"> + 0.0001083</m:t>
+              </m:r>
+              <m:sSup>
+                <m:sSupPr>
+                  <m:ctrlPr>
+                    <w:rPr>
+                      <w:rFonts w:ascii="Cambria Math" w:hAnsi="Cambria Math"/>
+                      <w:i/>
+                      <w:lang w:val="es-CO"/>
+                    </w:rPr>
+                  </m:ctrlPr>
+                </m:sSupPr>
+                <m:e>
+                  <m:r>
+                    <w:rPr>
+                      <w:rFonts w:ascii="Cambria Math" w:hAnsi="Cambria Math"/>
+                      <w:lang w:val="es-CO"/>
+                    </w:rPr>
+                    <m:t>z</m:t>
+                  </m:r>
+                </m:e>
+                <m:sup>
+                  <m:r>
+                    <w:rPr>
+                      <w:rFonts w:ascii="Cambria Math" w:hAnsi="Cambria Math"/>
+                      <w:lang w:val="es-CO"/>
+                    </w:rPr>
+                    <m:t>-2</m:t>
+                  </m:r>
+                </m:sup>
+              </m:sSup>
+            </m:num>
+            <m:den>
+              <m:r>
+                <w:rPr>
+                  <w:rFonts w:ascii="Cambria Math" w:hAnsi="Cambria Math"/>
+                  <w:lang w:val="es-CO"/>
+                </w:rPr>
+                <m:t>1</m:t>
+              </m:r>
+              <m:r>
+                <w:rPr>
+                  <w:rFonts w:ascii="Cambria Math" w:hAnsi="Cambria Math"/>
+                  <w:lang w:val="es-CO"/>
+                </w:rPr>
+                <m:t xml:space="preserve"> - 1.382 </m:t>
+              </m:r>
+              <m:sSup>
+                <m:sSupPr>
+                  <m:ctrlPr>
+                    <w:rPr>
+                      <w:rFonts w:ascii="Cambria Math" w:hAnsi="Cambria Math"/>
+                      <w:i/>
+                      <w:lang w:val="es-CO"/>
+                    </w:rPr>
+                  </m:ctrlPr>
+                </m:sSupPr>
+                <m:e>
+                  <m:r>
+                    <w:rPr>
+                      <w:rFonts w:ascii="Cambria Math" w:hAnsi="Cambria Math"/>
+                      <w:lang w:val="es-CO"/>
+                    </w:rPr>
+                    <m:t>z</m:t>
+                  </m:r>
+                </m:e>
+                <m:sup>
+                  <m:r>
+                    <w:rPr>
+                      <w:rFonts w:ascii="Cambria Math" w:hAnsi="Cambria Math"/>
+                      <w:lang w:val="es-CO"/>
+                    </w:rPr>
+                    <m:t>-1</m:t>
+                  </m:r>
+                </m:sup>
+              </m:sSup>
+              <m:r>
+                <w:rPr>
+                  <w:rFonts w:ascii="Cambria Math" w:hAnsi="Cambria Math"/>
+                  <w:lang w:val="es-CO"/>
+                </w:rPr>
+                <m:t xml:space="preserve"> + 0.3829</m:t>
+              </m:r>
+              <m:sSup>
+                <m:sSupPr>
+                  <m:ctrlPr>
+                    <w:rPr>
+                      <w:rFonts w:ascii="Cambria Math" w:hAnsi="Cambria Math"/>
+                      <w:i/>
+                      <w:lang w:val="es-CO"/>
+                    </w:rPr>
+                  </m:ctrlPr>
+                </m:sSupPr>
+                <m:e>
+                  <m:r>
+                    <w:rPr>
+                      <w:rFonts w:ascii="Cambria Math" w:hAnsi="Cambria Math"/>
+                      <w:lang w:val="es-CO"/>
+                    </w:rPr>
+                    <m:t>z</m:t>
+                  </m:r>
+                </m:e>
+                <m:sup>
+                  <m:r>
+                    <w:rPr>
+                      <w:rFonts w:ascii="Cambria Math" w:hAnsi="Cambria Math"/>
+                      <w:lang w:val="es-CO"/>
+                    </w:rPr>
+                    <m:t>-2</m:t>
+                  </m:r>
+                </m:sup>
+              </m:sSup>
+            </m:den>
+          </m:f>
+          <m:r>
+            <w:rPr>
+              <w:rFonts w:ascii="Cambria Math" w:hAnsi="Cambria Math"/>
+              <w:lang w:val="es-CO"/>
+            </w:rPr>
+            <m:t>=</m:t>
+          </m:r>
+          <m:f>
+            <m:fPr>
+              <m:ctrlPr>
+                <w:rPr>
+                  <w:rFonts w:ascii="Cambria Math" w:hAnsi="Cambria Math"/>
+                  <w:i/>
+                  <w:lang w:val="es-CO"/>
+                </w:rPr>
+              </m:ctrlPr>
+            </m:fPr>
+            <m:num>
+              <m:r>
+                <w:rPr>
+                  <w:rFonts w:ascii="Cambria Math" w:hAnsi="Cambria Math"/>
+                  <w:lang w:val="es-CO"/>
+                </w:rPr>
+                <m:t>Y</m:t>
+              </m:r>
+              <m:d>
+                <m:dPr>
+                  <m:ctrlPr>
+                    <w:rPr>
+                      <w:rFonts w:ascii="Cambria Math" w:hAnsi="Cambria Math"/>
+                      <w:i/>
+                      <w:lang w:val="es-CO"/>
+                    </w:rPr>
+                  </m:ctrlPr>
+                </m:dPr>
+                <m:e>
+                  <m:r>
+                    <w:rPr>
+                      <w:rFonts w:ascii="Cambria Math" w:hAnsi="Cambria Math"/>
+                      <w:lang w:val="es-CO"/>
+                    </w:rPr>
+                    <m:t>z</m:t>
+                  </m:r>
+                </m:e>
+              </m:d>
+            </m:num>
+            <m:den>
+              <m:r>
+                <w:rPr>
+                  <w:rFonts w:ascii="Cambria Math" w:hAnsi="Cambria Math"/>
+                  <w:lang w:val="es-CO"/>
+                </w:rPr>
+                <m:t>U</m:t>
+              </m:r>
+              <m:d>
+                <m:dPr>
+                  <m:ctrlPr>
+                    <w:rPr>
+                      <w:rFonts w:ascii="Cambria Math" w:hAnsi="Cambria Math"/>
+                      <w:i/>
+                      <w:lang w:val="es-CO"/>
+                    </w:rPr>
+                  </m:ctrlPr>
+                </m:dPr>
+                <m:e>
+                  <m:r>
+                    <w:rPr>
+                      <w:rFonts w:ascii="Cambria Math" w:hAnsi="Cambria Math"/>
+                      <w:lang w:val="es-CO"/>
+                    </w:rPr>
+                    <m:t>z</m:t>
+                  </m:r>
+                </m:e>
+              </m:d>
+            </m:den>
+          </m:f>
+        </m:oMath>
+      </m:oMathPara>
+    </w:p>
+    <w:p>
+      <w:pPr>
+        <w:rPr>
+          <w:rFonts w:eastAsiaTheme="minorEastAsia"/>
+          <w:lang w:val="es-CO"/>
+        </w:rPr>
+      </w:pPr>
+      <m:oMathPara>
+        <m:oMath>
+          <m:r>
+            <w:rPr>
+              <w:rFonts w:ascii="Cambria Math" w:hAnsi="Cambria Math"/>
+              <w:lang w:val="es-CO"/>
+            </w:rPr>
+            <m:t>U</m:t>
+          </m:r>
+          <m:d>
+            <m:dPr>
+              <m:ctrlPr>
+                <w:rPr>
+                  <w:rFonts w:ascii="Cambria Math" w:hAnsi="Cambria Math"/>
+                  <w:i/>
+                  <w:lang w:val="es-CO"/>
+                </w:rPr>
+              </m:ctrlPr>
+            </m:dPr>
+            <m:e>
+              <m:r>
+                <w:rPr>
+                  <w:rFonts w:ascii="Cambria Math" w:hAnsi="Cambria Math"/>
+                  <w:lang w:val="es-CO"/>
+                </w:rPr>
+                <m:t>z</m:t>
+              </m:r>
+            </m:e>
+          </m:d>
+          <m:d>
+            <m:dPr>
+              <m:ctrlPr>
+                <w:rPr>
+                  <w:rFonts w:ascii="Cambria Math" w:hAnsi="Cambria Math"/>
+                  <w:i/>
+                  <w:lang w:val="es-CO"/>
+                </w:rPr>
+              </m:ctrlPr>
+            </m:dPr>
+            <m:e>
+              <m:r>
+                <w:rPr>
+                  <w:rFonts w:ascii="Cambria Math" w:hAnsi="Cambria Math"/>
+                  <w:lang w:val="es-CO"/>
+                </w:rPr>
+                <m:t xml:space="preserve">0.0001488 </m:t>
+              </m:r>
+              <m:sSup>
+                <m:sSupPr>
+                  <m:ctrlPr>
+                    <w:rPr>
+                      <w:rFonts w:ascii="Cambria Math" w:hAnsi="Cambria Math"/>
+                      <w:i/>
+                      <w:lang w:val="es-CO"/>
+                    </w:rPr>
+                  </m:ctrlPr>
+                </m:sSupPr>
+                <m:e>
+                  <m:r>
+                    <w:rPr>
+                      <w:rFonts w:ascii="Cambria Math" w:hAnsi="Cambria Math"/>
+                      <w:lang w:val="es-CO"/>
+                    </w:rPr>
+                    <m:t>z</m:t>
+                  </m:r>
+                </m:e>
+                <m:sup>
+                  <m:r>
+                    <w:rPr>
+                      <w:rFonts w:ascii="Cambria Math" w:hAnsi="Cambria Math"/>
+                      <w:lang w:val="es-CO"/>
+                    </w:rPr>
+                    <m:t>-1</m:t>
+                  </m:r>
+                </m:sup>
+              </m:sSup>
+              <m:r>
+                <w:rPr>
+                  <w:rFonts w:ascii="Cambria Math" w:hAnsi="Cambria Math"/>
+                  <w:lang w:val="es-CO"/>
+                </w:rPr>
+                <m:t xml:space="preserve"> + 0.0001083</m:t>
+              </m:r>
+              <m:sSup>
+                <m:sSupPr>
+                  <m:ctrlPr>
+                    <w:rPr>
+                      <w:rFonts w:ascii="Cambria Math" w:hAnsi="Cambria Math"/>
+                      <w:i/>
+                      <w:lang w:val="es-CO"/>
+                    </w:rPr>
+                  </m:ctrlPr>
+                </m:sSupPr>
+                <m:e>
+                  <m:r>
+                    <w:rPr>
+                      <w:rFonts w:ascii="Cambria Math" w:hAnsi="Cambria Math"/>
+                      <w:lang w:val="es-CO"/>
+                    </w:rPr>
+                    <m:t>z</m:t>
+                  </m:r>
+                </m:e>
+                <m:sup>
+                  <m:r>
+                    <w:rPr>
+                      <w:rFonts w:ascii="Cambria Math" w:hAnsi="Cambria Math"/>
+                      <w:lang w:val="es-CO"/>
+                    </w:rPr>
+                    <m:t>-2</m:t>
+                  </m:r>
+                </m:sup>
+              </m:sSup>
+            </m:e>
+          </m:d>
+          <m:r>
+            <w:rPr>
+              <w:rFonts w:ascii="Cambria Math" w:hAnsi="Cambria Math"/>
+              <w:lang w:val="es-CO"/>
+            </w:rPr>
+            <m:t>=Y(z)(</m:t>
+          </m:r>
+          <m:r>
+            <w:rPr>
+              <w:rFonts w:ascii="Cambria Math" w:hAnsi="Cambria Math"/>
+              <w:lang w:val="es-CO"/>
+            </w:rPr>
+            <m:t>1</m:t>
+          </m:r>
+          <m:r>
+            <w:rPr>
+              <w:rFonts w:ascii="Cambria Math" w:hAnsi="Cambria Math"/>
+              <w:lang w:val="es-CO"/>
+            </w:rPr>
+            <m:t xml:space="preserve"> - 1.382 </m:t>
+          </m:r>
+          <m:sSup>
+            <m:sSupPr>
+              <m:ctrlPr>
+                <w:rPr>
+                  <w:rFonts w:ascii="Cambria Math" w:hAnsi="Cambria Math"/>
+                  <w:i/>
+                  <w:lang w:val="es-CO"/>
+                </w:rPr>
+              </m:ctrlPr>
+            </m:sSupPr>
+            <m:e>
+              <m:r>
+                <w:rPr>
+                  <w:rFonts w:ascii="Cambria Math" w:hAnsi="Cambria Math"/>
+                  <w:lang w:val="es-CO"/>
+                </w:rPr>
+                <m:t>z</m:t>
+              </m:r>
+            </m:e>
+            <m:sup>
+              <m:r>
+                <w:rPr>
+                  <w:rFonts w:ascii="Cambria Math" w:hAnsi="Cambria Math"/>
+                  <w:lang w:val="es-CO"/>
+                </w:rPr>
+                <m:t>-1</m:t>
+              </m:r>
+            </m:sup>
+          </m:sSup>
+          <m:r>
+            <w:rPr>
+              <w:rFonts w:ascii="Cambria Math" w:hAnsi="Cambria Math"/>
+              <w:lang w:val="es-CO"/>
+            </w:rPr>
+            <m:t xml:space="preserve"> + 0.3829</m:t>
+          </m:r>
+          <m:sSup>
+            <m:sSupPr>
+              <m:ctrlPr>
+                <w:rPr>
+                  <w:rFonts w:ascii="Cambria Math" w:hAnsi="Cambria Math"/>
+                  <w:i/>
+                  <w:lang w:val="es-CO"/>
+                </w:rPr>
+              </m:ctrlPr>
+            </m:sSupPr>
+            <m:e>
+              <m:r>
+                <w:rPr>
+                  <w:rFonts w:ascii="Cambria Math" w:hAnsi="Cambria Math"/>
+                  <w:lang w:val="es-CO"/>
+                </w:rPr>
+                <m:t>z</m:t>
+              </m:r>
+            </m:e>
+            <m:sup>
+              <m:r>
+                <w:rPr>
+                  <w:rFonts w:ascii="Cambria Math" w:hAnsi="Cambria Math"/>
+                  <w:lang w:val="es-CO"/>
+                </w:rPr>
+                <m:t>-2</m:t>
+              </m:r>
+            </m:sup>
+          </m:sSup>
+          <m:r>
+            <w:rPr>
+              <w:rFonts w:ascii="Cambria Math" w:hAnsi="Cambria Math"/>
+              <w:lang w:val="es-CO"/>
+            </w:rPr>
+            <m:t>)</m:t>
+          </m:r>
+        </m:oMath>
+      </m:oMathPara>
+    </w:p>
+    <w:p>
+      <w:pPr>
+        <w:rPr>
+          <w:rFonts w:eastAsiaTheme="minorEastAsia"/>
+          <w:lang w:val="es-CO"/>
+        </w:rPr>
+      </w:pPr>
+      <m:oMathPara>
+        <m:oMath>
+          <m:r>
+            <w:rPr>
+              <w:rFonts w:ascii="Cambria Math" w:hAnsi="Cambria Math"/>
+              <w:lang w:val="es-CO"/>
+            </w:rPr>
+            <m:t xml:space="preserve">0.0001488 </m:t>
+          </m:r>
+          <m:r>
+            <w:rPr>
+              <w:rFonts w:ascii="Cambria Math" w:hAnsi="Cambria Math"/>
+              <w:lang w:val="es-CO"/>
+            </w:rPr>
+            <m:t>u(n-1)</m:t>
+          </m:r>
+          <m:r>
+            <w:rPr>
+              <w:rFonts w:ascii="Cambria Math" w:hAnsi="Cambria Math"/>
+              <w:lang w:val="es-CO"/>
+            </w:rPr>
+            <m:t xml:space="preserve"> + 0.0001083</m:t>
+          </m:r>
+          <m:r>
+            <w:rPr>
+              <w:rFonts w:ascii="Cambria Math" w:hAnsi="Cambria Math"/>
+              <w:lang w:val="es-CO"/>
+            </w:rPr>
+            <m:t>u(n-2)=y(n)</m:t>
+          </m:r>
+          <m:r>
+            <w:rPr>
+              <w:rFonts w:ascii="Cambria Math" w:hAnsi="Cambria Math"/>
+              <w:lang w:val="es-CO"/>
+            </w:rPr>
+            <m:t xml:space="preserve"> - 1.382 </m:t>
+          </m:r>
+          <m:r>
+            <w:rPr>
+              <w:rFonts w:ascii="Cambria Math" w:hAnsi="Cambria Math"/>
+              <w:lang w:val="es-CO"/>
+            </w:rPr>
+            <m:t>y(n-1)</m:t>
+          </m:r>
+          <m:r>
+            <w:rPr>
+              <w:rFonts w:ascii="Cambria Math" w:hAnsi="Cambria Math"/>
+              <w:lang w:val="es-CO"/>
+            </w:rPr>
+            <m:t xml:space="preserve"> + 0.3829</m:t>
+          </m:r>
+          <m:r>
+            <w:rPr>
+              <w:rFonts w:ascii="Cambria Math" w:hAnsi="Cambria Math"/>
+              <w:lang w:val="es-CO"/>
+            </w:rPr>
+            <m:t>y(n-2)</m:t>
+          </m:r>
+        </m:oMath>
+      </m:oMathPara>
+    </w:p>
+    <w:p>
+      <w:pPr>
+        <w:rPr>
+          <w:b/>
+          <w:bCs/>
+          <w:lang w:val="es-CO"/>
+        </w:rPr>
+      </w:pPr>
+      <m:oMathPara>
+        <m:oMath>
+          <m:r>
+            <m:rPr>
+              <m:sty m:val="bi"/>
+            </m:rPr>
+            <w:rPr>
+              <w:rFonts w:ascii="Cambria Math" w:hAnsi="Cambria Math"/>
+              <w:lang w:val="es-CO"/>
+            </w:rPr>
+            <m:t>y</m:t>
+          </m:r>
+          <m:d>
+            <m:dPr>
+              <m:ctrlPr>
+                <w:rPr>
+                  <w:rFonts w:ascii="Cambria Math" w:hAnsi="Cambria Math"/>
+                  <w:b/>
+                  <w:bCs/>
+                  <w:i/>
+                  <w:lang w:val="es-CO"/>
+                </w:rPr>
+              </m:ctrlPr>
+            </m:dPr>
+            <m:e>
+              <m:r>
+                <m:rPr>
+                  <m:sty m:val="bi"/>
+                </m:rPr>
+                <w:rPr>
+                  <w:rFonts w:ascii="Cambria Math" w:hAnsi="Cambria Math"/>
+                  <w:lang w:val="es-CO"/>
+                </w:rPr>
+                <m:t>n</m:t>
+              </m:r>
+            </m:e>
+          </m:d>
+          <m:r>
+            <m:rPr>
+              <m:sty m:val="bi"/>
+            </m:rPr>
+            <w:rPr>
+              <w:rFonts w:ascii="Cambria Math" w:hAnsi="Cambria Math"/>
+              <w:lang w:val="es-CO"/>
+            </w:rPr>
+            <m:t>=0.0001488 u</m:t>
+          </m:r>
+          <m:d>
+            <m:dPr>
+              <m:ctrlPr>
+                <w:rPr>
+                  <w:rFonts w:ascii="Cambria Math" w:hAnsi="Cambria Math"/>
+                  <w:b/>
+                  <w:bCs/>
+                  <w:i/>
+                  <w:lang w:val="es-CO"/>
+                </w:rPr>
+              </m:ctrlPr>
+            </m:dPr>
+            <m:e>
+              <m:r>
+                <m:rPr>
+                  <m:sty m:val="bi"/>
+                </m:rPr>
+                <w:rPr>
+                  <w:rFonts w:ascii="Cambria Math" w:hAnsi="Cambria Math"/>
+                  <w:lang w:val="es-CO"/>
+                </w:rPr>
+                <m:t>n-1</m:t>
+              </m:r>
+            </m:e>
+          </m:d>
+          <m:r>
+            <m:rPr>
+              <m:sty m:val="bi"/>
+            </m:rPr>
+            <w:rPr>
+              <w:rFonts w:ascii="Cambria Math" w:hAnsi="Cambria Math"/>
+              <w:lang w:val="es-CO"/>
+            </w:rPr>
+            <m:t>+ 0.0001083</m:t>
+          </m:r>
+          <m:r>
+            <m:rPr>
+              <m:sty m:val="bi"/>
+            </m:rPr>
+            <w:rPr>
+              <w:rFonts w:ascii="Cambria Math" w:hAnsi="Cambria Math"/>
+              <w:lang w:val="es-CO"/>
+            </w:rPr>
+            <m:t>u</m:t>
+          </m:r>
+          <m:d>
+            <m:dPr>
+              <m:ctrlPr>
+                <w:rPr>
+                  <w:rFonts w:ascii="Cambria Math" w:hAnsi="Cambria Math"/>
+                  <w:b/>
+                  <w:bCs/>
+                  <w:i/>
+                  <w:lang w:val="es-CO"/>
+                </w:rPr>
+              </m:ctrlPr>
+            </m:dPr>
+            <m:e>
+              <m:r>
+                <m:rPr>
+                  <m:sty m:val="bi"/>
+                </m:rPr>
+                <w:rPr>
+                  <w:rFonts w:ascii="Cambria Math" w:hAnsi="Cambria Math"/>
+                  <w:lang w:val="es-CO"/>
+                </w:rPr>
+                <m:t>n-2</m:t>
+              </m:r>
+            </m:e>
+          </m:d>
+          <m:r>
+            <m:rPr>
+              <m:sty m:val="bi"/>
+            </m:rPr>
+            <w:rPr>
+              <w:rFonts w:ascii="Cambria Math" w:hAnsi="Cambria Math"/>
+              <w:lang w:val="es-CO"/>
+            </w:rPr>
+            <m:t>+1.382 y</m:t>
+          </m:r>
+          <m:d>
+            <m:dPr>
+              <m:ctrlPr>
+                <w:rPr>
+                  <w:rFonts w:ascii="Cambria Math" w:hAnsi="Cambria Math"/>
+                  <w:b/>
+                  <w:bCs/>
+                  <w:i/>
+                  <w:lang w:val="es-CO"/>
+                </w:rPr>
+              </m:ctrlPr>
+            </m:dPr>
+            <m:e>
+              <m:r>
+                <m:rPr>
+                  <m:sty m:val="bi"/>
+                </m:rPr>
+                <w:rPr>
+                  <w:rFonts w:ascii="Cambria Math" w:hAnsi="Cambria Math"/>
+                  <w:lang w:val="es-CO"/>
+                </w:rPr>
+                <m:t>n-1</m:t>
+              </m:r>
+            </m:e>
+          </m:d>
+          <m:r>
+            <m:rPr>
+              <m:sty m:val="bi"/>
+            </m:rPr>
+            <w:rPr>
+              <w:rFonts w:ascii="Cambria Math" w:hAnsi="Cambria Math"/>
+              <w:lang w:val="es-CO"/>
+            </w:rPr>
+            <m:t>-0.3829</m:t>
+          </m:r>
+          <m:r>
+            <m:rPr>
+              <m:sty m:val="bi"/>
+            </m:rPr>
+            <w:rPr>
+              <w:rFonts w:ascii="Cambria Math" w:hAnsi="Cambria Math"/>
+              <w:lang w:val="es-CO"/>
+            </w:rPr>
+            <m:t>y(n-2)</m:t>
+          </m:r>
+        </m:oMath>
+      </m:oMathPara>
+    </w:p>
+    <w:p>
+      <w:pPr>
+        <w:rPr>
+          <w:b/>
+          <w:bCs/>
+          <w:lang w:val="es-CO"/>
+        </w:rPr>
+      </w:pPr>
+      <w:r>
+        <w:rPr>
+          <w:b/>
+          <w:bCs/>
+          <w:lang w:val="es-CO"/>
+        </w:rPr>
+        <w:t>Muestreador ideal</w:t>
+      </w:r>
+      <w:r>
+        <w:rPr>
+          <w:b/>
+          <w:bCs/>
+          <w:lang w:val="es-CO"/>
+        </w:rPr>
+        <w:t xml:space="preserve"> y relación entre s y z</w:t>
+      </w:r>
+    </w:p>
+    <w:p>
+      <w:pPr>
+        <w:rPr>
+          <w:b/>
+          <w:bCs/>
+          <w:lang w:val="es-CO"/>
+        </w:rPr>
+      </w:pPr>
+    </w:p>
+    <w:p>
+      <w:pPr>
+        <w:rPr>
+          <w:b/>
+          <w:bCs/>
+          <w:lang w:val="es-CO"/>
+        </w:rPr>
+      </w:pPr>
+      <w:r>
+        <w:rPr>
+          <w:b/>
+          <w:bCs/>
+          <w:lang w:val="es-CO"/>
+        </w:rPr>
+        <w:t>Mapeo entre s y z</w:t>
       </w:r>
     </w:p>
     <w:sectPr>

</xml_diff>